<commit_message>
Updated ETL Project Documentation
</commit_message>
<xml_diff>
--- a/ETL Project Documentation.docx
+++ b/ETL Project Documentation.docx
@@ -4,274 +4,152 @@
   <w:body>
     <w:p>
       <w:pPr>
+        <w:pStyle w:val="IntenseQuote"/>
+        <w:rPr>
+          <w:rStyle w:val="BookTitle"/>
+          <w:color w:val="auto"/>
+        </w:rPr>
+      </w:pPr>
+      <w:r>
+        <w:rPr>
+          <w:rStyle w:val="BookTitle"/>
+          <w:color w:val="auto"/>
+        </w:rPr>
+        <w:t>ISSUED PARKING TICKETS ON TORONTO GREEN P PARKING SPACES</w:t>
+      </w:r>
+    </w:p>
+    <w:p>
+      <w:pPr>
         <w:pStyle w:val="NormalWeb"/>
         <w:shd w:val="clear" w:color="auto" w:fill="FFFFFF"/>
         <w:spacing w:before="0" w:beforeAutospacing="0" w:after="150" w:afterAutospacing="0"/>
-        <w:rPr>
-          <w:rFonts w:ascii="Arial" w:hAnsi="Arial" w:cs="Arial"/>
-          <w:sz w:val="20"/>
-          <w:szCs w:val="20"/>
-        </w:rPr>
-      </w:pPr>
-      <w:r>
-        <w:rPr>
-          <w:rFonts w:ascii="Arial" w:hAnsi="Arial" w:cs="Arial"/>
+        <w:jc w:val="both"/>
+        <w:rPr>
+          <w:rFonts w:ascii="Arial" w:hAnsi="Arial" w:cs="Arial"/>
+          <w:b/>
           <w:sz w:val="20"/>
           <w:szCs w:val="20"/>
           <w:shd w:val="clear" w:color="auto" w:fill="FFFFFF"/>
         </w:rPr>
-        <w:t>The Toronto Parking Authority is a local Board of the City of Toronto which owns and operates the system of Municipal off-street parking lots ('Green P') and the on-street metered parking. </w:t>
-      </w:r>
-      <w:r>
-        <w:rPr>
-          <w:rFonts w:ascii="Arial" w:hAnsi="Arial" w:cs="Arial"/>
-          <w:sz w:val="20"/>
-          <w:szCs w:val="20"/>
-        </w:rPr>
-        <w:t>Approximately 2.8 million parking tickets are issued annually across the City of Toronto. Th</w:t>
-      </w:r>
-      <w:r>
-        <w:rPr>
-          <w:rFonts w:ascii="Arial" w:hAnsi="Arial" w:cs="Arial"/>
-          <w:sz w:val="20"/>
-          <w:szCs w:val="20"/>
-        </w:rPr>
-        <w:t>e</w:t>
-      </w:r>
-      <w:r>
-        <w:rPr>
-          <w:rFonts w:ascii="Arial" w:hAnsi="Arial" w:cs="Arial"/>
-          <w:sz w:val="20"/>
-          <w:szCs w:val="20"/>
-        </w:rPr>
-        <w:t xml:space="preserve"> </w:t>
-      </w:r>
-      <w:r>
-        <w:rPr>
-          <w:rFonts w:ascii="Arial" w:hAnsi="Arial" w:cs="Arial"/>
-          <w:sz w:val="20"/>
-          <w:szCs w:val="20"/>
-        </w:rPr>
-        <w:t>Issued Parking Tickets</w:t>
-      </w:r>
-      <w:r>
-        <w:rPr>
-          <w:rFonts w:ascii="Arial" w:hAnsi="Arial" w:cs="Arial"/>
-          <w:sz w:val="20"/>
-          <w:szCs w:val="20"/>
-        </w:rPr>
-        <w:t xml:space="preserve"> </w:t>
-      </w:r>
-      <w:r>
-        <w:rPr>
-          <w:rFonts w:ascii="Arial" w:hAnsi="Arial" w:cs="Arial"/>
-          <w:sz w:val="20"/>
-          <w:szCs w:val="20"/>
-        </w:rPr>
-        <w:t>dataset contains non-identifiable information relating to each parking ticket issued for each calendar year. The tickets are issued by Toronto Police Services (TPS) personnel as well as persons certified and authorized to issue tickets by TPS.</w:t>
-      </w:r>
-      <w:r>
-        <w:rPr>
-          <w:rFonts w:ascii="Arial" w:hAnsi="Arial" w:cs="Arial"/>
-          <w:sz w:val="20"/>
-          <w:szCs w:val="20"/>
-        </w:rPr>
-        <w:t xml:space="preserve"> </w:t>
-      </w:r>
-    </w:p>
-    <w:p>
-      <w:pPr>
-        <w:pStyle w:val="HTMLPreformatted"/>
-        <w:shd w:val="clear" w:color="auto" w:fill="F7F7F7"/>
-        <w:wordWrap w:val="0"/>
-        <w:rPr>
-          <w:rFonts w:ascii="Arial" w:hAnsi="Arial" w:cs="Arial"/>
-        </w:rPr>
-      </w:pPr>
-      <w:r>
-        <w:rPr>
-          <w:rFonts w:ascii="Arial" w:hAnsi="Arial" w:cs="Arial"/>
-        </w:rPr>
-        <w:t xml:space="preserve">Our group chose to combine 2015 </w:t>
-      </w:r>
-      <w:r>
-        <w:rPr>
-          <w:rFonts w:ascii="Arial" w:hAnsi="Arial" w:cs="Arial"/>
-        </w:rPr>
-        <w:t>Issued Parking Tickets</w:t>
-      </w:r>
-      <w:r>
-        <w:rPr>
-          <w:rFonts w:ascii="Arial" w:hAnsi="Arial" w:cs="Arial"/>
-        </w:rPr>
-        <w:t xml:space="preserve"> and Green P Parking. Final table has the following columns: P</w:t>
-      </w:r>
-      <w:r>
-        <w:rPr>
-          <w:rStyle w:val="s2"/>
-          <w:rFonts w:ascii="Arial" w:hAnsi="Arial" w:cs="Arial"/>
-        </w:rPr>
-        <w:t>arking</w:t>
-      </w:r>
-      <w:r>
-        <w:rPr>
-          <w:rStyle w:val="s2"/>
-          <w:rFonts w:ascii="Arial" w:hAnsi="Arial" w:cs="Arial"/>
-        </w:rPr>
-        <w:t xml:space="preserve"> ID</w:t>
-      </w:r>
-      <w:r>
-        <w:rPr>
-          <w:rStyle w:val="p"/>
-          <w:rFonts w:ascii="Arial" w:hAnsi="Arial" w:cs="Arial"/>
-        </w:rPr>
-        <w:t>,</w:t>
-      </w:r>
-      <w:r>
-        <w:rPr>
-          <w:rStyle w:val="p"/>
-          <w:rFonts w:ascii="Arial" w:hAnsi="Arial" w:cs="Arial"/>
-        </w:rPr>
-        <w:t xml:space="preserve"> </w:t>
-      </w:r>
-      <w:r>
-        <w:rPr>
-          <w:rStyle w:val="s2"/>
-          <w:rFonts w:ascii="Arial" w:hAnsi="Arial" w:cs="Arial"/>
-        </w:rPr>
-        <w:t>Parking R</w:t>
-      </w:r>
-      <w:r>
-        <w:rPr>
-          <w:rStyle w:val="s2"/>
-          <w:rFonts w:ascii="Arial" w:hAnsi="Arial" w:cs="Arial"/>
-        </w:rPr>
-        <w:t>ate</w:t>
-      </w:r>
-      <w:r>
-        <w:rPr>
-          <w:rStyle w:val="p"/>
-          <w:rFonts w:ascii="Arial" w:hAnsi="Arial" w:cs="Arial"/>
-        </w:rPr>
-        <w:t>,</w:t>
-      </w:r>
-      <w:r>
-        <w:rPr>
-          <w:rStyle w:val="s2"/>
-          <w:rFonts w:ascii="Arial" w:hAnsi="Arial" w:cs="Arial"/>
-        </w:rPr>
-        <w:t xml:space="preserve"> Address</w:t>
-      </w:r>
-      <w:r>
-        <w:rPr>
-          <w:rStyle w:val="p"/>
-          <w:rFonts w:ascii="Arial" w:hAnsi="Arial" w:cs="Arial"/>
-        </w:rPr>
-        <w:t>,</w:t>
-      </w:r>
-      <w:r>
-        <w:rPr>
-          <w:rStyle w:val="s2"/>
-          <w:rFonts w:ascii="Arial" w:hAnsi="Arial" w:cs="Arial"/>
-        </w:rPr>
-        <w:t xml:space="preserve"> I</w:t>
-      </w:r>
-      <w:r>
-        <w:rPr>
-          <w:rStyle w:val="s2"/>
-          <w:rFonts w:ascii="Arial" w:hAnsi="Arial" w:cs="Arial"/>
-        </w:rPr>
-        <w:t>nfraction</w:t>
-      </w:r>
-      <w:r>
-        <w:rPr>
-          <w:rStyle w:val="s2"/>
-          <w:rFonts w:ascii="Arial" w:hAnsi="Arial" w:cs="Arial"/>
-        </w:rPr>
-        <w:t xml:space="preserve"> D</w:t>
-      </w:r>
-      <w:r>
-        <w:rPr>
-          <w:rStyle w:val="s2"/>
-          <w:rFonts w:ascii="Arial" w:hAnsi="Arial" w:cs="Arial"/>
-        </w:rPr>
-        <w:t>escription</w:t>
-      </w:r>
-      <w:r>
-        <w:rPr>
-          <w:rStyle w:val="p"/>
-          <w:rFonts w:ascii="Arial" w:hAnsi="Arial" w:cs="Arial"/>
-        </w:rPr>
-        <w:t xml:space="preserve"> and </w:t>
-      </w:r>
-      <w:r>
-        <w:rPr>
-          <w:rStyle w:val="s2"/>
-          <w:rFonts w:ascii="Arial" w:hAnsi="Arial" w:cs="Arial"/>
-        </w:rPr>
-        <w:t>S</w:t>
-      </w:r>
-      <w:r>
-        <w:rPr>
-          <w:rStyle w:val="s2"/>
-          <w:rFonts w:ascii="Arial" w:hAnsi="Arial" w:cs="Arial"/>
-        </w:rPr>
-        <w:t>et</w:t>
-      </w:r>
-      <w:r>
-        <w:rPr>
-          <w:rStyle w:val="s2"/>
-          <w:rFonts w:ascii="Arial" w:hAnsi="Arial" w:cs="Arial"/>
-        </w:rPr>
-        <w:t xml:space="preserve"> F</w:t>
-      </w:r>
-      <w:r>
-        <w:rPr>
-          <w:rStyle w:val="s2"/>
-          <w:rFonts w:ascii="Arial" w:hAnsi="Arial" w:cs="Arial"/>
-        </w:rPr>
-        <w:t>ine</w:t>
-      </w:r>
-      <w:r>
-        <w:rPr>
-          <w:rStyle w:val="s2"/>
-          <w:rFonts w:ascii="Arial" w:hAnsi="Arial" w:cs="Arial"/>
-        </w:rPr>
-        <w:t xml:space="preserve"> A</w:t>
-      </w:r>
-      <w:r>
-        <w:rPr>
-          <w:rStyle w:val="s2"/>
-          <w:rFonts w:ascii="Arial" w:hAnsi="Arial" w:cs="Arial"/>
-        </w:rPr>
-        <w:t>mount</w:t>
-      </w:r>
-      <w:r>
-        <w:rPr>
-          <w:rStyle w:val="s2"/>
-          <w:rFonts w:ascii="Arial" w:hAnsi="Arial" w:cs="Arial"/>
-        </w:rPr>
-        <w:t>.</w:t>
-      </w:r>
+      </w:pPr>
     </w:p>
     <w:p>
       <w:pPr>
         <w:pStyle w:val="NormalWeb"/>
         <w:shd w:val="clear" w:color="auto" w:fill="FFFFFF"/>
         <w:spacing w:before="0" w:beforeAutospacing="0" w:after="150" w:afterAutospacing="0"/>
-        <w:rPr>
-          <w:rFonts w:ascii="Arial" w:eastAsiaTheme="minorHAnsi" w:hAnsi="Arial" w:cs="Arial"/>
-          <w:sz w:val="20"/>
-          <w:szCs w:val="20"/>
-        </w:rPr>
-      </w:pPr>
-      <w:r>
-        <w:rPr>
-          <w:rFonts w:ascii="Arial" w:hAnsi="Arial" w:cs="Arial"/>
-          <w:sz w:val="20"/>
-          <w:szCs w:val="20"/>
-        </w:rPr>
-        <w:t xml:space="preserve"> </w:t>
+        <w:jc w:val="both"/>
+        <w:rPr>
+          <w:rFonts w:ascii="Arial" w:hAnsi="Arial" w:cs="Arial"/>
+          <w:b/>
+          <w:sz w:val="20"/>
+          <w:szCs w:val="20"/>
+          <w:shd w:val="clear" w:color="auto" w:fill="FFFFFF"/>
+        </w:rPr>
+      </w:pPr>
+      <w:r>
+        <w:rPr>
+          <w:rFonts w:ascii="Arial" w:hAnsi="Arial" w:cs="Arial"/>
+          <w:b/>
+          <w:sz w:val="20"/>
+          <w:szCs w:val="20"/>
+          <w:shd w:val="clear" w:color="auto" w:fill="FFFFFF"/>
+        </w:rPr>
+        <w:t>MEMBERS</w:t>
+      </w:r>
+    </w:p>
+    <w:p>
+      <w:pPr>
+        <w:pStyle w:val="NormalWeb"/>
+        <w:shd w:val="clear" w:color="auto" w:fill="FFFFFF"/>
+        <w:spacing w:before="0" w:beforeAutospacing="0" w:after="0" w:afterAutospacing="0"/>
+        <w:jc w:val="both"/>
+        <w:rPr>
+          <w:rFonts w:ascii="Arial" w:hAnsi="Arial" w:cs="Arial"/>
+          <w:sz w:val="20"/>
+          <w:szCs w:val="20"/>
+          <w:shd w:val="clear" w:color="auto" w:fill="FFFFFF"/>
+        </w:rPr>
+      </w:pPr>
+    </w:p>
+    <w:p>
+      <w:pPr>
+        <w:pStyle w:val="NormalWeb"/>
+        <w:shd w:val="clear" w:color="auto" w:fill="FFFFFF"/>
+        <w:spacing w:before="0" w:beforeAutospacing="0" w:after="0" w:afterAutospacing="0"/>
+        <w:jc w:val="both"/>
+        <w:rPr>
+          <w:rFonts w:ascii="Arial" w:hAnsi="Arial" w:cs="Arial"/>
+          <w:sz w:val="20"/>
+          <w:szCs w:val="20"/>
+          <w:shd w:val="clear" w:color="auto" w:fill="FFFFFF"/>
+        </w:rPr>
+      </w:pPr>
+      <w:r>
+        <w:rPr>
+          <w:rFonts w:ascii="Arial" w:hAnsi="Arial" w:cs="Arial"/>
+          <w:sz w:val="20"/>
+          <w:szCs w:val="20"/>
+          <w:shd w:val="clear" w:color="auto" w:fill="FFFFFF"/>
+        </w:rPr>
+        <w:t>Christopher Habib</w:t>
+      </w:r>
+    </w:p>
+    <w:p>
+      <w:pPr>
+        <w:pStyle w:val="NormalWeb"/>
+        <w:shd w:val="clear" w:color="auto" w:fill="FFFFFF"/>
+        <w:spacing w:before="0" w:beforeAutospacing="0" w:after="0" w:afterAutospacing="0"/>
+        <w:jc w:val="both"/>
+        <w:rPr>
+          <w:rFonts w:ascii="Arial" w:hAnsi="Arial" w:cs="Arial"/>
+          <w:sz w:val="20"/>
+          <w:szCs w:val="20"/>
+          <w:shd w:val="clear" w:color="auto" w:fill="FFFFFF"/>
+        </w:rPr>
+      </w:pPr>
+      <w:r>
+        <w:rPr>
+          <w:rFonts w:ascii="Arial" w:hAnsi="Arial" w:cs="Arial"/>
+          <w:sz w:val="20"/>
+          <w:szCs w:val="20"/>
+          <w:shd w:val="clear" w:color="auto" w:fill="FFFFFF"/>
+        </w:rPr>
+        <w:t xml:space="preserve">Anna Francesca </w:t>
+      </w:r>
+      <w:proofErr w:type="spellStart"/>
+      <w:r>
+        <w:rPr>
+          <w:rFonts w:ascii="Arial" w:hAnsi="Arial" w:cs="Arial"/>
+          <w:sz w:val="20"/>
+          <w:szCs w:val="20"/>
+          <w:shd w:val="clear" w:color="auto" w:fill="FFFFFF"/>
+        </w:rPr>
+        <w:t>Gatus</w:t>
+      </w:r>
+      <w:proofErr w:type="spellEnd"/>
+    </w:p>
+    <w:p>
+      <w:pPr>
+        <w:pStyle w:val="NormalWeb"/>
+        <w:shd w:val="clear" w:color="auto" w:fill="FFFFFF"/>
+        <w:spacing w:before="0" w:beforeAutospacing="0" w:after="0" w:afterAutospacing="0"/>
+        <w:jc w:val="both"/>
+        <w:rPr>
+          <w:rFonts w:ascii="Arial" w:hAnsi="Arial" w:cs="Arial"/>
+          <w:sz w:val="20"/>
+          <w:szCs w:val="20"/>
+          <w:shd w:val="clear" w:color="auto" w:fill="FFFFFF"/>
+        </w:rPr>
+      </w:pPr>
+      <w:r>
+        <w:rPr>
+          <w:rFonts w:ascii="Arial" w:hAnsi="Arial" w:cs="Arial"/>
+          <w:sz w:val="20"/>
+          <w:szCs w:val="20"/>
+          <w:shd w:val="clear" w:color="auto" w:fill="FFFFFF"/>
+        </w:rPr>
+        <w:t>Siddharth Krishnan</w:t>
       </w:r>
     </w:p>
     <w:p>
@@ -279,25 +157,204 @@
         <w:pStyle w:val="NormalWeb"/>
         <w:shd w:val="clear" w:color="auto" w:fill="FFFFFF"/>
         <w:spacing w:before="0" w:beforeAutospacing="0" w:after="150" w:afterAutospacing="0"/>
-        <w:rPr>
-          <w:rFonts w:ascii="Arial" w:hAnsi="Arial" w:cs="Arial"/>
-          <w:sz w:val="20"/>
-          <w:szCs w:val="20"/>
-        </w:rPr>
-      </w:pPr>
-    </w:p>
-    <w:p>
-      <w:pPr>
-        <w:spacing w:after="0" w:line="240" w:lineRule="auto"/>
-        <w:rPr>
-          <w:rFonts w:ascii="Arial" w:eastAsia="Times New Roman" w:hAnsi="Arial" w:cs="Arial"/>
-          <w:sz w:val="20"/>
-          <w:szCs w:val="20"/>
-        </w:rPr>
-      </w:pPr>
-      <w:r>
-        <w:rPr>
-          <w:rFonts w:ascii="Arial" w:eastAsia="Times New Roman" w:hAnsi="Arial" w:cs="Arial"/>
+        <w:jc w:val="both"/>
+        <w:rPr>
+          <w:rFonts w:ascii="Arial" w:hAnsi="Arial" w:cs="Arial"/>
+          <w:sz w:val="20"/>
+          <w:szCs w:val="20"/>
+          <w:shd w:val="clear" w:color="auto" w:fill="FFFFFF"/>
+        </w:rPr>
+      </w:pPr>
+    </w:p>
+    <w:p>
+      <w:pPr>
+        <w:pStyle w:val="NormalWeb"/>
+        <w:shd w:val="clear" w:color="auto" w:fill="FFFFFF"/>
+        <w:spacing w:before="0" w:beforeAutospacing="0" w:after="150" w:afterAutospacing="0"/>
+        <w:jc w:val="both"/>
+        <w:rPr>
+          <w:rFonts w:ascii="Arial" w:hAnsi="Arial" w:cs="Arial"/>
+          <w:sz w:val="20"/>
+          <w:szCs w:val="20"/>
+          <w:shd w:val="clear" w:color="auto" w:fill="FFFFFF"/>
+        </w:rPr>
+      </w:pPr>
+    </w:p>
+    <w:p>
+      <w:pPr>
+        <w:pStyle w:val="NormalWeb"/>
+        <w:shd w:val="clear" w:color="auto" w:fill="FFFFFF"/>
+        <w:spacing w:before="0" w:beforeAutospacing="0" w:after="150" w:afterAutospacing="0"/>
+        <w:jc w:val="both"/>
+        <w:rPr>
+          <w:rFonts w:ascii="Arial" w:hAnsi="Arial" w:cs="Arial"/>
+          <w:b/>
+          <w:sz w:val="20"/>
+          <w:szCs w:val="20"/>
+          <w:shd w:val="clear" w:color="auto" w:fill="FFFFFF"/>
+        </w:rPr>
+      </w:pPr>
+      <w:r>
+        <w:rPr>
+          <w:rFonts w:ascii="Arial" w:hAnsi="Arial" w:cs="Arial"/>
+          <w:b/>
+          <w:sz w:val="20"/>
+          <w:szCs w:val="20"/>
+          <w:shd w:val="clear" w:color="auto" w:fill="FFFFFF"/>
+        </w:rPr>
+        <w:t>INTRODUCTION</w:t>
+      </w:r>
+    </w:p>
+    <w:p>
+      <w:pPr>
+        <w:pStyle w:val="NormalWeb"/>
+        <w:shd w:val="clear" w:color="auto" w:fill="FFFFFF"/>
+        <w:spacing w:before="0" w:beforeAutospacing="0" w:after="150" w:afterAutospacing="0"/>
+        <w:jc w:val="both"/>
+        <w:rPr>
+          <w:rFonts w:ascii="Arial" w:hAnsi="Arial" w:cs="Arial"/>
+          <w:b/>
+          <w:sz w:val="20"/>
+          <w:szCs w:val="20"/>
+          <w:shd w:val="clear" w:color="auto" w:fill="FFFFFF"/>
+        </w:rPr>
+      </w:pPr>
+    </w:p>
+    <w:p>
+      <w:pPr>
+        <w:pStyle w:val="NormalWeb"/>
+        <w:shd w:val="clear" w:color="auto" w:fill="FFFFFF"/>
+        <w:spacing w:before="0" w:beforeAutospacing="0" w:after="150" w:afterAutospacing="0"/>
+        <w:jc w:val="both"/>
+        <w:rPr>
+          <w:rFonts w:ascii="Arial" w:hAnsi="Arial" w:cs="Arial"/>
+          <w:sz w:val="20"/>
+          <w:szCs w:val="20"/>
+        </w:rPr>
+      </w:pPr>
+      <w:r>
+        <w:rPr>
+          <w:rFonts w:ascii="Arial" w:hAnsi="Arial" w:cs="Arial"/>
+          <w:sz w:val="20"/>
+          <w:szCs w:val="20"/>
+          <w:shd w:val="clear" w:color="auto" w:fill="FFFFFF"/>
+        </w:rPr>
+        <w:t>The Toronto Parking Authority is a local Board of the City of Toronto which owns and operates the system of Municipal off-street parking lots ('Green P') and the on-street metered parking. </w:t>
+      </w:r>
+      <w:r>
+        <w:rPr>
+          <w:rFonts w:ascii="Arial" w:hAnsi="Arial" w:cs="Arial"/>
+          <w:sz w:val="20"/>
+          <w:szCs w:val="20"/>
+        </w:rPr>
+        <w:t>Approximately 2.8 million parking tickets are issued annually across the City of Toronto. Th</w:t>
+      </w:r>
+      <w:r>
+        <w:rPr>
+          <w:rFonts w:ascii="Arial" w:hAnsi="Arial" w:cs="Arial"/>
+          <w:sz w:val="20"/>
+          <w:szCs w:val="20"/>
+        </w:rPr>
+        <w:t>e</w:t>
+      </w:r>
+      <w:r>
+        <w:rPr>
+          <w:rFonts w:ascii="Arial" w:hAnsi="Arial" w:cs="Arial"/>
+          <w:sz w:val="20"/>
+          <w:szCs w:val="20"/>
+        </w:rPr>
+        <w:t xml:space="preserve"> </w:t>
+      </w:r>
+      <w:r>
+        <w:rPr>
+          <w:rFonts w:ascii="Arial" w:hAnsi="Arial" w:cs="Arial"/>
+          <w:sz w:val="20"/>
+          <w:szCs w:val="20"/>
+        </w:rPr>
+        <w:t xml:space="preserve">Issued Parking Tickets </w:t>
+      </w:r>
+      <w:r>
+        <w:rPr>
+          <w:rFonts w:ascii="Arial" w:hAnsi="Arial" w:cs="Arial"/>
+          <w:sz w:val="20"/>
+          <w:szCs w:val="20"/>
+        </w:rPr>
+        <w:t>dataset contains non-identifiable information relating to each parking ticket issued for each calendar year. The tickets are issued by Toronto Police Services (TPS) personnel as well as persons certified and authorized to issue tickets by TPS.</w:t>
+      </w:r>
+      <w:r>
+        <w:rPr>
+          <w:rFonts w:ascii="Arial" w:hAnsi="Arial" w:cs="Arial"/>
+          <w:sz w:val="20"/>
+          <w:szCs w:val="20"/>
+        </w:rPr>
+        <w:t xml:space="preserve"> </w:t>
+      </w:r>
+    </w:p>
+    <w:p>
+      <w:pPr>
+        <w:pStyle w:val="NormalWeb"/>
+        <w:shd w:val="clear" w:color="auto" w:fill="FFFFFF"/>
+        <w:spacing w:before="0" w:beforeAutospacing="0" w:after="150" w:afterAutospacing="0"/>
+        <w:jc w:val="both"/>
+        <w:rPr>
+          <w:rFonts w:ascii="Arial" w:eastAsiaTheme="minorHAnsi" w:hAnsi="Arial" w:cs="Arial"/>
+          <w:sz w:val="20"/>
+          <w:szCs w:val="20"/>
+        </w:rPr>
+      </w:pPr>
+      <w:r>
+        <w:rPr>
+          <w:rFonts w:ascii="Arial" w:hAnsi="Arial" w:cs="Arial"/>
+          <w:sz w:val="20"/>
+          <w:szCs w:val="20"/>
+        </w:rPr>
+        <w:t>Our group chose to combine 2015 Issued Parking Tickets and Green P Parking. Final table has the following columns: Parking ID, Parking Rate, Address, Infraction Description and Set Fine Amount.</w:t>
+      </w:r>
+      <w:r>
+        <w:rPr>
+          <w:rFonts w:ascii="Arial" w:hAnsi="Arial" w:cs="Arial"/>
+          <w:sz w:val="20"/>
+          <w:szCs w:val="20"/>
+        </w:rPr>
+        <w:t xml:space="preserve"> </w:t>
+      </w:r>
+    </w:p>
+    <w:p>
+      <w:pPr>
+        <w:spacing w:after="0" w:line="240" w:lineRule="auto"/>
+        <w:jc w:val="both"/>
+        <w:rPr>
+          <w:rFonts w:ascii="Arial" w:eastAsia="Times New Roman" w:hAnsi="Arial" w:cs="Arial"/>
+          <w:sz w:val="20"/>
+          <w:szCs w:val="20"/>
+        </w:rPr>
+      </w:pPr>
+    </w:p>
+    <w:p>
+      <w:pPr>
+        <w:spacing w:after="0" w:line="240" w:lineRule="auto"/>
+        <w:jc w:val="both"/>
+        <w:rPr>
+          <w:rFonts w:ascii="Arial" w:eastAsia="Times New Roman" w:hAnsi="Arial" w:cs="Arial"/>
+          <w:sz w:val="20"/>
+          <w:szCs w:val="20"/>
+        </w:rPr>
+      </w:pPr>
+    </w:p>
+    <w:p>
+      <w:pPr>
+        <w:spacing w:after="0" w:line="240" w:lineRule="auto"/>
+        <w:rPr>
+          <w:rFonts w:ascii="Arial" w:eastAsia="Times New Roman" w:hAnsi="Arial" w:cs="Arial"/>
+          <w:b/>
+          <w:sz w:val="20"/>
+          <w:szCs w:val="20"/>
+        </w:rPr>
+      </w:pPr>
+      <w:r>
+        <w:rPr>
+          <w:rFonts w:ascii="Arial" w:eastAsia="Times New Roman" w:hAnsi="Arial" w:cs="Arial"/>
+          <w:b/>
           <w:sz w:val="20"/>
           <w:szCs w:val="20"/>
         </w:rPr>
@@ -307,16 +364,29 @@
     <w:p>
       <w:pPr>
         <w:spacing w:after="0" w:line="240" w:lineRule="auto"/>
-        <w:rPr>
-          <w:rFonts w:ascii="Arial" w:eastAsia="Times New Roman" w:hAnsi="Arial" w:cs="Arial"/>
-          <w:sz w:val="20"/>
-          <w:szCs w:val="20"/>
-        </w:rPr>
-      </w:pPr>
-    </w:p>
-    <w:p>
-      <w:pPr>
-        <w:spacing w:after="0" w:line="240" w:lineRule="auto"/>
+        <w:jc w:val="both"/>
+        <w:rPr>
+          <w:rFonts w:ascii="Arial" w:eastAsia="Times New Roman" w:hAnsi="Arial" w:cs="Arial"/>
+          <w:sz w:val="20"/>
+          <w:szCs w:val="20"/>
+        </w:rPr>
+      </w:pPr>
+    </w:p>
+    <w:p>
+      <w:pPr>
+        <w:spacing w:after="0" w:line="240" w:lineRule="auto"/>
+        <w:jc w:val="both"/>
+        <w:rPr>
+          <w:rFonts w:ascii="Arial" w:eastAsia="Times New Roman" w:hAnsi="Arial" w:cs="Arial"/>
+          <w:sz w:val="20"/>
+          <w:szCs w:val="20"/>
+        </w:rPr>
+      </w:pPr>
+    </w:p>
+    <w:p>
+      <w:pPr>
+        <w:spacing w:after="0" w:line="240" w:lineRule="auto"/>
+        <w:jc w:val="both"/>
         <w:rPr>
           <w:rFonts w:ascii="Arial" w:eastAsia="Times New Roman" w:hAnsi="Arial" w:cs="Arial"/>
           <w:sz w:val="20"/>
@@ -335,16 +405,18 @@
     <w:p>
       <w:pPr>
         <w:spacing w:after="0" w:line="240" w:lineRule="auto"/>
-        <w:rPr>
-          <w:rFonts w:ascii="Arial" w:eastAsia="Times New Roman" w:hAnsi="Arial" w:cs="Arial"/>
-          <w:sz w:val="20"/>
-          <w:szCs w:val="20"/>
-        </w:rPr>
-      </w:pPr>
-    </w:p>
-    <w:p>
-      <w:pPr>
-        <w:spacing w:after="0" w:line="240" w:lineRule="auto"/>
+        <w:jc w:val="both"/>
+        <w:rPr>
+          <w:rFonts w:ascii="Arial" w:eastAsia="Times New Roman" w:hAnsi="Arial" w:cs="Arial"/>
+          <w:sz w:val="20"/>
+          <w:szCs w:val="20"/>
+        </w:rPr>
+      </w:pPr>
+    </w:p>
+    <w:p>
+      <w:pPr>
+        <w:spacing w:after="0" w:line="240" w:lineRule="auto"/>
+        <w:jc w:val="both"/>
         <w:rPr>
           <w:rFonts w:ascii="Arial" w:hAnsi="Arial" w:cs="Arial"/>
           <w:sz w:val="20"/>
@@ -363,6 +435,7 @@
     <w:p>
       <w:pPr>
         <w:spacing w:after="0" w:line="240" w:lineRule="auto"/>
+        <w:jc w:val="both"/>
         <w:rPr>
           <w:rFonts w:ascii="Arial" w:eastAsia="Times New Roman" w:hAnsi="Arial" w:cs="Arial"/>
           <w:sz w:val="20"/>
@@ -378,6 +451,7 @@
           <w:numId w:val="1"/>
         </w:numPr>
         <w:spacing w:after="0" w:line="240" w:lineRule="auto"/>
+        <w:jc w:val="both"/>
         <w:rPr>
           <w:rFonts w:ascii="Arial" w:eastAsia="Times New Roman" w:hAnsi="Arial" w:cs="Arial"/>
           <w:sz w:val="20"/>
@@ -461,6 +535,7 @@
       <w:pPr>
         <w:spacing w:after="0" w:line="240" w:lineRule="auto"/>
         <w:ind w:firstLine="720"/>
+        <w:jc w:val="both"/>
         <w:rPr>
           <w:rFonts w:ascii="Arial" w:eastAsia="Times New Roman" w:hAnsi="Arial" w:cs="Arial"/>
           <w:sz w:val="20"/>
@@ -472,6 +547,7 @@
       <w:pPr>
         <w:spacing w:after="0" w:line="240" w:lineRule="auto"/>
         <w:ind w:left="720"/>
+        <w:jc w:val="both"/>
         <w:rPr>
           <w:rFonts w:ascii="Arial" w:eastAsia="Times New Roman" w:hAnsi="Arial" w:cs="Arial"/>
           <w:sz w:val="20"/>
@@ -491,8 +567,9 @@
       <w:pPr>
         <w:spacing w:after="0" w:line="240" w:lineRule="auto"/>
         <w:ind w:left="720"/>
-      </w:pPr>
-      <w:hyperlink r:id="rId5" w:history="1">
+        <w:jc w:val="both"/>
+      </w:pPr>
+      <w:hyperlink r:id="rId5" w:anchor="75d14c24-3b7e-f344-4412-d8fd41f89455" w:history="1">
         <w:r>
           <w:rPr>
             <w:rStyle w:val="Hyperlink"/>
@@ -505,6 +582,7 @@
       <w:pPr>
         <w:spacing w:after="0" w:line="240" w:lineRule="auto"/>
         <w:ind w:firstLine="720"/>
+        <w:jc w:val="both"/>
         <w:rPr>
           <w:rFonts w:ascii="Arial" w:eastAsia="Times New Roman" w:hAnsi="Arial" w:cs="Arial"/>
           <w:sz w:val="20"/>
@@ -516,6 +594,7 @@
       <w:pPr>
         <w:spacing w:after="0" w:line="240" w:lineRule="auto"/>
         <w:ind w:firstLine="720"/>
+        <w:jc w:val="both"/>
         <w:rPr>
           <w:rFonts w:ascii="Arial" w:eastAsia="Times New Roman" w:hAnsi="Arial" w:cs="Arial"/>
           <w:sz w:val="20"/>
@@ -542,6 +621,7 @@
     <w:p>
       <w:pPr>
         <w:spacing w:after="0" w:line="240" w:lineRule="auto"/>
+        <w:jc w:val="both"/>
         <w:rPr>
           <w:rFonts w:ascii="Arial" w:eastAsia="Times New Roman" w:hAnsi="Arial" w:cs="Arial"/>
           <w:sz w:val="20"/>
@@ -568,6 +648,7 @@
     <w:p>
       <w:pPr>
         <w:spacing w:after="0" w:line="240" w:lineRule="auto"/>
+        <w:jc w:val="both"/>
         <w:rPr>
           <w:rFonts w:ascii="Arial" w:eastAsia="Times New Roman" w:hAnsi="Arial" w:cs="Arial"/>
           <w:sz w:val="20"/>
@@ -583,27 +664,20 @@
           <w:numId w:val="1"/>
         </w:numPr>
         <w:spacing w:after="0" w:line="240" w:lineRule="auto"/>
-        <w:rPr>
-          <w:rFonts w:ascii="Arial" w:eastAsia="Times New Roman" w:hAnsi="Arial" w:cs="Arial"/>
-          <w:sz w:val="20"/>
-          <w:szCs w:val="20"/>
-        </w:rPr>
-      </w:pPr>
-      <w:r>
-        <w:rPr>
-          <w:rFonts w:ascii="Arial" w:eastAsia="Times New Roman" w:hAnsi="Arial" w:cs="Arial"/>
-          <w:sz w:val="20"/>
-          <w:szCs w:val="20"/>
-        </w:rPr>
-        <w:t xml:space="preserve">Extracted </w:t>
-      </w:r>
-      <w:r>
-        <w:rPr>
-          <w:rFonts w:ascii="Arial" w:eastAsia="Times New Roman" w:hAnsi="Arial" w:cs="Arial"/>
-          <w:sz w:val="20"/>
-          <w:szCs w:val="20"/>
-        </w:rPr>
-        <w:t xml:space="preserve">2015 Green P Parking </w:t>
+        <w:jc w:val="both"/>
+        <w:rPr>
+          <w:rFonts w:ascii="Arial" w:eastAsia="Times New Roman" w:hAnsi="Arial" w:cs="Arial"/>
+          <w:sz w:val="20"/>
+          <w:szCs w:val="20"/>
+        </w:rPr>
+      </w:pPr>
+      <w:r>
+        <w:rPr>
+          <w:rFonts w:ascii="Arial" w:eastAsia="Times New Roman" w:hAnsi="Arial" w:cs="Arial"/>
+          <w:sz w:val="20"/>
+          <w:szCs w:val="20"/>
+        </w:rPr>
+        <w:t xml:space="preserve">Extracted 2015 Green P Parking </w:t>
       </w:r>
       <w:r>
         <w:rPr>
@@ -629,34 +703,26 @@
           <w:szCs w:val="20"/>
           <w:shd w:val="clear" w:color="auto" w:fill="FFFFFF"/>
         </w:rPr>
-        <w:t>The Toronto Parking Authority</w:t>
-      </w:r>
-      <w:r>
-        <w:rPr>
-          <w:rFonts w:ascii="Arial" w:hAnsi="Arial" w:cs="Arial"/>
-          <w:color w:val="292B2C"/>
-          <w:sz w:val="20"/>
-          <w:szCs w:val="20"/>
-          <w:shd w:val="clear" w:color="auto" w:fill="FFFFFF"/>
-        </w:rPr>
-        <w:t xml:space="preserve"> Open Data Catalogue</w:t>
-      </w:r>
-    </w:p>
-    <w:p>
-      <w:pPr>
-        <w:pStyle w:val="ListParagraph"/>
-        <w:spacing w:after="0" w:line="240" w:lineRule="auto"/>
-        <w:rPr>
-          <w:rFonts w:ascii="Arial" w:eastAsia="Times New Roman" w:hAnsi="Arial" w:cs="Arial"/>
-          <w:sz w:val="20"/>
-          <w:szCs w:val="20"/>
-        </w:rPr>
-      </w:pPr>
-    </w:p>
-    <w:p>
-      <w:pPr>
-        <w:pStyle w:val="ListParagraph"/>
-        <w:spacing w:after="0" w:line="240" w:lineRule="auto"/>
+        <w:t>The Toronto Parking Authority Open Data Catalogue</w:t>
+      </w:r>
+    </w:p>
+    <w:p>
+      <w:pPr>
+        <w:pStyle w:val="ListParagraph"/>
+        <w:spacing w:after="0" w:line="240" w:lineRule="auto"/>
+        <w:jc w:val="both"/>
+        <w:rPr>
+          <w:rFonts w:ascii="Arial" w:eastAsia="Times New Roman" w:hAnsi="Arial" w:cs="Arial"/>
+          <w:sz w:val="20"/>
+          <w:szCs w:val="20"/>
+        </w:rPr>
+      </w:pPr>
+    </w:p>
+    <w:p>
+      <w:pPr>
+        <w:pStyle w:val="ListParagraph"/>
+        <w:spacing w:after="0" w:line="240" w:lineRule="auto"/>
+        <w:jc w:val="both"/>
         <w:rPr>
           <w:rFonts w:ascii="Arial" w:eastAsia="Times New Roman" w:hAnsi="Arial" w:cs="Arial"/>
           <w:sz w:val="20"/>
@@ -676,6 +742,7 @@
       <w:pPr>
         <w:pStyle w:val="ListParagraph"/>
         <w:spacing w:after="0" w:line="240" w:lineRule="auto"/>
+        <w:jc w:val="both"/>
         <w:rPr>
           <w:rFonts w:ascii="Arial" w:eastAsia="Times New Roman" w:hAnsi="Arial" w:cs="Arial"/>
           <w:sz w:val="20"/>
@@ -695,17 +762,19 @@
       <w:pPr>
         <w:pStyle w:val="ListParagraph"/>
         <w:spacing w:after="0" w:line="240" w:lineRule="auto"/>
-        <w:rPr>
-          <w:rFonts w:ascii="Arial" w:eastAsia="Times New Roman" w:hAnsi="Arial" w:cs="Arial"/>
-          <w:sz w:val="20"/>
-          <w:szCs w:val="20"/>
-        </w:rPr>
-      </w:pPr>
-    </w:p>
-    <w:p>
-      <w:pPr>
-        <w:pStyle w:val="ListParagraph"/>
-        <w:spacing w:after="0" w:line="240" w:lineRule="auto"/>
+        <w:jc w:val="both"/>
+        <w:rPr>
+          <w:rFonts w:ascii="Arial" w:eastAsia="Times New Roman" w:hAnsi="Arial" w:cs="Arial"/>
+          <w:sz w:val="20"/>
+          <w:szCs w:val="20"/>
+        </w:rPr>
+      </w:pPr>
+    </w:p>
+    <w:p>
+      <w:pPr>
+        <w:pStyle w:val="ListParagraph"/>
+        <w:spacing w:after="0" w:line="240" w:lineRule="auto"/>
+        <w:jc w:val="both"/>
         <w:rPr>
           <w:rFonts w:ascii="Arial" w:eastAsia="Times New Roman" w:hAnsi="Arial" w:cs="Arial"/>
           <w:sz w:val="20"/>
@@ -725,6 +794,7 @@
       <w:pPr>
         <w:pStyle w:val="ListParagraph"/>
         <w:spacing w:after="0" w:line="240" w:lineRule="auto"/>
+        <w:jc w:val="both"/>
       </w:pPr>
       <w:hyperlink r:id="rId8" w:history="1">
         <w:r>
@@ -738,16 +808,22 @@
     <w:p>
       <w:pPr>
         <w:spacing w:after="0" w:line="240" w:lineRule="auto"/>
-        <w:rPr>
-          <w:rFonts w:ascii="Arial" w:eastAsia="Times New Roman" w:hAnsi="Arial" w:cs="Arial"/>
-          <w:sz w:val="20"/>
-          <w:szCs w:val="20"/>
-        </w:rPr>
-      </w:pPr>
-    </w:p>
-    <w:p/>
-    <w:p>
-      <w:pPr>
+        <w:jc w:val="both"/>
+        <w:rPr>
+          <w:rFonts w:ascii="Arial" w:eastAsia="Times New Roman" w:hAnsi="Arial" w:cs="Arial"/>
+          <w:sz w:val="20"/>
+          <w:szCs w:val="20"/>
+        </w:rPr>
+      </w:pPr>
+    </w:p>
+    <w:p>
+      <w:pPr>
+        <w:jc w:val="both"/>
+      </w:pPr>
+    </w:p>
+    <w:p>
+      <w:pPr>
+        <w:jc w:val="both"/>
         <w:rPr>
           <w:rFonts w:ascii="Arial" w:hAnsi="Arial" w:cs="Arial"/>
           <w:sz w:val="20"/>
@@ -770,6 +846,7 @@
           <w:ilvl w:val="0"/>
           <w:numId w:val="4"/>
         </w:numPr>
+        <w:jc w:val="both"/>
         <w:rPr>
           <w:rFonts w:ascii="Arial" w:hAnsi="Arial" w:cs="Arial"/>
           <w:sz w:val="20"/>
@@ -800,6 +877,7 @@
           <w:ilvl w:val="1"/>
           <w:numId w:val="4"/>
         </w:numPr>
+        <w:jc w:val="both"/>
         <w:rPr>
           <w:rFonts w:ascii="Arial" w:hAnsi="Arial" w:cs="Arial"/>
           <w:sz w:val="20"/>
@@ -846,6 +924,7 @@
           <w:ilvl w:val="1"/>
           <w:numId w:val="4"/>
         </w:numPr>
+        <w:jc w:val="both"/>
         <w:rPr>
           <w:rFonts w:ascii="Arial" w:hAnsi="Arial" w:cs="Arial"/>
           <w:sz w:val="20"/>
@@ -922,6 +1001,7 @@
           <w:ilvl w:val="1"/>
           <w:numId w:val="4"/>
         </w:numPr>
+        <w:jc w:val="both"/>
         <w:rPr>
           <w:rFonts w:ascii="Arial" w:hAnsi="Arial" w:cs="Arial"/>
           <w:sz w:val="20"/>
@@ -958,23 +1038,7 @@
           <w:sz w:val="20"/>
           <w:szCs w:val="20"/>
         </w:rPr>
-        <w:t xml:space="preserve"> </w:t>
-      </w:r>
-      <w:r>
-        <w:rPr>
-          <w:rFonts w:ascii="Arial" w:hAnsi="Arial" w:cs="Arial"/>
-          <w:sz w:val="20"/>
-          <w:szCs w:val="20"/>
-        </w:rPr>
-        <w:t>location 2</w:t>
-      </w:r>
-      <w:r>
-        <w:rPr>
-          <w:rFonts w:ascii="Arial" w:hAnsi="Arial" w:cs="Arial"/>
-          <w:sz w:val="20"/>
-          <w:szCs w:val="20"/>
-        </w:rPr>
-        <w:t xml:space="preserve"> column </w:t>
+        <w:t xml:space="preserve"> location 2 column </w:t>
       </w:r>
       <w:r>
         <w:rPr>
@@ -997,6 +1061,7 @@
       <w:pPr>
         <w:pStyle w:val="ListParagraph"/>
         <w:ind w:left="1440"/>
+        <w:jc w:val="both"/>
         <w:rPr>
           <w:rFonts w:ascii="Arial" w:hAnsi="Arial" w:cs="Arial"/>
           <w:sz w:val="20"/>
@@ -1011,27 +1076,20 @@
           <w:ilvl w:val="0"/>
           <w:numId w:val="4"/>
         </w:numPr>
-        <w:rPr>
-          <w:rFonts w:ascii="Arial" w:hAnsi="Arial" w:cs="Arial"/>
-          <w:sz w:val="20"/>
-          <w:szCs w:val="20"/>
-        </w:rPr>
-      </w:pPr>
-      <w:r>
-        <w:rPr>
-          <w:rFonts w:ascii="Arial" w:eastAsia="Times New Roman" w:hAnsi="Arial" w:cs="Arial"/>
-          <w:sz w:val="20"/>
-          <w:szCs w:val="20"/>
-        </w:rPr>
-        <w:t xml:space="preserve">Green P Parking </w:t>
-      </w:r>
-      <w:r>
-        <w:rPr>
-          <w:rFonts w:ascii="Arial" w:eastAsia="Times New Roman" w:hAnsi="Arial" w:cs="Arial"/>
-          <w:sz w:val="20"/>
-          <w:szCs w:val="20"/>
-        </w:rPr>
-        <w:t>Data</w:t>
+        <w:jc w:val="both"/>
+        <w:rPr>
+          <w:rFonts w:ascii="Arial" w:hAnsi="Arial" w:cs="Arial"/>
+          <w:sz w:val="20"/>
+          <w:szCs w:val="20"/>
+        </w:rPr>
+      </w:pPr>
+      <w:r>
+        <w:rPr>
+          <w:rFonts w:ascii="Arial" w:eastAsia="Times New Roman" w:hAnsi="Arial" w:cs="Arial"/>
+          <w:sz w:val="20"/>
+          <w:szCs w:val="20"/>
+        </w:rPr>
+        <w:t>Green P Parking Data</w:t>
       </w:r>
     </w:p>
     <w:p>
@@ -1041,6 +1099,7 @@
           <w:ilvl w:val="1"/>
           <w:numId w:val="4"/>
         </w:numPr>
+        <w:jc w:val="both"/>
         <w:rPr>
           <w:rFonts w:ascii="Arial" w:hAnsi="Arial" w:cs="Arial"/>
           <w:sz w:val="20"/>
@@ -1063,6 +1122,7 @@
           <w:ilvl w:val="1"/>
           <w:numId w:val="4"/>
         </w:numPr>
+        <w:jc w:val="both"/>
         <w:rPr>
           <w:rFonts w:ascii="Arial" w:hAnsi="Arial" w:cs="Arial"/>
           <w:sz w:val="20"/>
@@ -1109,6 +1169,7 @@
           <w:ilvl w:val="1"/>
           <w:numId w:val="4"/>
         </w:numPr>
+        <w:jc w:val="both"/>
         <w:rPr>
           <w:rFonts w:ascii="Arial" w:hAnsi="Arial" w:cs="Arial"/>
           <w:sz w:val="20"/>
@@ -1142,6 +1203,7 @@
           <w:numId w:val="4"/>
         </w:numPr>
         <w:spacing w:after="0" w:line="240" w:lineRule="auto"/>
+        <w:jc w:val="both"/>
         <w:rPr>
           <w:rFonts w:ascii="Arial" w:eastAsia="Times New Roman" w:hAnsi="Arial" w:cs="Arial"/>
           <w:sz w:val="20"/>
@@ -1193,6 +1255,7 @@
           <w:numId w:val="4"/>
         </w:numPr>
         <w:spacing w:after="0" w:line="240" w:lineRule="auto"/>
+        <w:jc w:val="both"/>
         <w:rPr>
           <w:rFonts w:ascii="Arial" w:eastAsia="Times New Roman" w:hAnsi="Arial" w:cs="Arial"/>
           <w:sz w:val="20"/>
@@ -1229,6 +1292,7 @@
         <w:pStyle w:val="ListParagraph"/>
         <w:spacing w:after="0" w:line="240" w:lineRule="auto"/>
         <w:ind w:left="1440"/>
+        <w:jc w:val="both"/>
         <w:rPr>
           <w:rFonts w:ascii="Arial" w:eastAsia="Times New Roman" w:hAnsi="Arial" w:cs="Arial"/>
           <w:sz w:val="20"/>
@@ -1244,51 +1308,20 @@
           <w:numId w:val="4"/>
         </w:numPr>
         <w:spacing w:after="0" w:line="240" w:lineRule="auto"/>
-        <w:rPr>
-          <w:rFonts w:ascii="Arial" w:eastAsia="Times New Roman" w:hAnsi="Arial" w:cs="Arial"/>
-          <w:sz w:val="20"/>
-          <w:szCs w:val="20"/>
-        </w:rPr>
-      </w:pPr>
-      <w:r>
-        <w:rPr>
-          <w:rFonts w:ascii="Arial" w:eastAsia="Times New Roman" w:hAnsi="Arial" w:cs="Arial"/>
-          <w:sz w:val="20"/>
-          <w:szCs w:val="20"/>
-        </w:rPr>
-        <w:t xml:space="preserve">Addresses of </w:t>
-      </w:r>
-      <w:r>
-        <w:rPr>
-          <w:rFonts w:ascii="Arial" w:eastAsia="Times New Roman" w:hAnsi="Arial" w:cs="Arial"/>
-          <w:sz w:val="20"/>
-          <w:szCs w:val="20"/>
-        </w:rPr>
-        <w:t>Issued Parking Tickets</w:t>
-      </w:r>
-      <w:r>
-        <w:rPr>
-          <w:rFonts w:ascii="Arial" w:eastAsia="Times New Roman" w:hAnsi="Arial" w:cs="Arial"/>
-          <w:sz w:val="20"/>
-          <w:szCs w:val="20"/>
-        </w:rPr>
-        <w:t xml:space="preserve"> must be transformed to be identical to addresses of </w:t>
-      </w:r>
-      <w:r>
-        <w:rPr>
-          <w:rFonts w:ascii="Arial" w:eastAsia="Times New Roman" w:hAnsi="Arial" w:cs="Arial"/>
-          <w:sz w:val="20"/>
-          <w:szCs w:val="20"/>
-        </w:rPr>
-        <w:t>Green P Parking</w:t>
-      </w:r>
-      <w:r>
-        <w:rPr>
-          <w:rFonts w:ascii="Arial" w:eastAsia="Times New Roman" w:hAnsi="Arial" w:cs="Arial"/>
-          <w:sz w:val="20"/>
-          <w:szCs w:val="20"/>
-        </w:rPr>
-        <w:t xml:space="preserve"> so that it can be merged.</w:t>
+        <w:jc w:val="both"/>
+        <w:rPr>
+          <w:rFonts w:ascii="Arial" w:eastAsia="Times New Roman" w:hAnsi="Arial" w:cs="Arial"/>
+          <w:sz w:val="20"/>
+          <w:szCs w:val="20"/>
+        </w:rPr>
+      </w:pPr>
+      <w:r>
+        <w:rPr>
+          <w:rFonts w:ascii="Arial" w:eastAsia="Times New Roman" w:hAnsi="Arial" w:cs="Arial"/>
+          <w:sz w:val="20"/>
+          <w:szCs w:val="20"/>
+        </w:rPr>
+        <w:t>Addresses of Issued Parking Tickets must be transformed to be identical to addresses of Green P Parking so that it can be merged.</w:t>
       </w:r>
     </w:p>
     <w:p>
@@ -1299,6 +1332,7 @@
           <w:numId w:val="4"/>
         </w:numPr>
         <w:spacing w:after="0" w:line="240" w:lineRule="auto"/>
+        <w:jc w:val="both"/>
         <w:rPr>
           <w:rFonts w:ascii="Arial" w:eastAsia="Times New Roman" w:hAnsi="Arial" w:cs="Arial"/>
           <w:sz w:val="20"/>
@@ -1338,19 +1372,19 @@
           <w:numId w:val="4"/>
         </w:numPr>
         <w:spacing w:after="0" w:line="240" w:lineRule="auto"/>
-        <w:rPr>
-          <w:rFonts w:ascii="Arial" w:eastAsia="Times New Roman" w:hAnsi="Arial" w:cs="Arial"/>
-          <w:sz w:val="20"/>
-          <w:szCs w:val="20"/>
-        </w:rPr>
-      </w:pPr>
-      <w:r>
-        <w:rPr>
-          <w:rFonts w:ascii="Arial" w:eastAsia="Times New Roman" w:hAnsi="Arial" w:cs="Arial"/>
-          <w:sz w:val="20"/>
-          <w:szCs w:val="20"/>
-        </w:rPr>
-        <w:lastRenderedPageBreak/>
+        <w:jc w:val="both"/>
+        <w:rPr>
+          <w:rFonts w:ascii="Arial" w:eastAsia="Times New Roman" w:hAnsi="Arial" w:cs="Arial"/>
+          <w:sz w:val="20"/>
+          <w:szCs w:val="20"/>
+        </w:rPr>
+      </w:pPr>
+      <w:r>
+        <w:rPr>
+          <w:rFonts w:ascii="Arial" w:eastAsia="Times New Roman" w:hAnsi="Arial" w:cs="Arial"/>
+          <w:sz w:val="20"/>
+          <w:szCs w:val="20"/>
+        </w:rPr>
         <w:t>Removed dots from address</w:t>
       </w:r>
     </w:p>
@@ -1362,6 +1396,7 @@
           <w:numId w:val="4"/>
         </w:numPr>
         <w:spacing w:after="0" w:line="240" w:lineRule="auto"/>
+        <w:jc w:val="both"/>
         <w:rPr>
           <w:rFonts w:ascii="Arial" w:eastAsia="Times New Roman" w:hAnsi="Arial" w:cs="Arial"/>
           <w:sz w:val="20"/>
@@ -1419,6 +1454,7 @@
           <w:numId w:val="4"/>
         </w:numPr>
         <w:spacing w:after="0" w:line="240" w:lineRule="auto"/>
+        <w:jc w:val="both"/>
         <w:rPr>
           <w:rFonts w:ascii="Arial" w:eastAsia="Times New Roman" w:hAnsi="Arial" w:cs="Arial"/>
           <w:sz w:val="20"/>
@@ -1442,6 +1478,7 @@
           <w:numId w:val="4"/>
         </w:numPr>
         <w:spacing w:after="0" w:line="240" w:lineRule="auto"/>
+        <w:jc w:val="both"/>
         <w:rPr>
           <w:rFonts w:ascii="Arial" w:eastAsia="Times New Roman" w:hAnsi="Arial" w:cs="Arial"/>
           <w:sz w:val="20"/>
@@ -1465,6 +1502,7 @@
           <w:numId w:val="4"/>
         </w:numPr>
         <w:spacing w:after="0" w:line="240" w:lineRule="auto"/>
+        <w:jc w:val="both"/>
         <w:rPr>
           <w:rFonts w:ascii="Arial" w:eastAsia="Times New Roman" w:hAnsi="Arial" w:cs="Arial"/>
           <w:sz w:val="20"/>
@@ -1488,6 +1526,7 @@
           <w:numId w:val="4"/>
         </w:numPr>
         <w:spacing w:after="0" w:line="240" w:lineRule="auto"/>
+        <w:jc w:val="both"/>
         <w:rPr>
           <w:rFonts w:ascii="Arial" w:eastAsia="Times New Roman" w:hAnsi="Arial" w:cs="Arial"/>
           <w:sz w:val="20"/>
@@ -1521,6 +1560,7 @@
           <w:numId w:val="4"/>
         </w:numPr>
         <w:spacing w:after="0" w:line="240" w:lineRule="auto"/>
+        <w:jc w:val="both"/>
         <w:rPr>
           <w:rFonts w:ascii="Arial" w:eastAsia="Times New Roman" w:hAnsi="Arial" w:cs="Arial"/>
           <w:sz w:val="20"/>
@@ -1544,6 +1584,7 @@
           <w:numId w:val="4"/>
         </w:numPr>
         <w:spacing w:after="0" w:line="240" w:lineRule="auto"/>
+        <w:jc w:val="both"/>
         <w:rPr>
           <w:rFonts w:ascii="Arial" w:eastAsia="Times New Roman" w:hAnsi="Arial" w:cs="Arial"/>
           <w:sz w:val="20"/>
@@ -1567,6 +1608,7 @@
           <w:numId w:val="4"/>
         </w:numPr>
         <w:spacing w:after="0" w:line="240" w:lineRule="auto"/>
+        <w:jc w:val="both"/>
         <w:rPr>
           <w:rFonts w:ascii="Arial" w:eastAsia="Times New Roman" w:hAnsi="Arial" w:cs="Arial"/>
           <w:sz w:val="20"/>
@@ -1600,6 +1642,7 @@
           <w:numId w:val="4"/>
         </w:numPr>
         <w:spacing w:after="0" w:line="240" w:lineRule="auto"/>
+        <w:jc w:val="both"/>
         <w:rPr>
           <w:rFonts w:ascii="Arial" w:eastAsia="Times New Roman" w:hAnsi="Arial" w:cs="Arial"/>
           <w:sz w:val="20"/>
@@ -1623,6 +1666,7 @@
           <w:numId w:val="4"/>
         </w:numPr>
         <w:spacing w:after="0" w:line="240" w:lineRule="auto"/>
+        <w:jc w:val="both"/>
         <w:rPr>
           <w:rFonts w:ascii="Arial" w:eastAsia="Times New Roman" w:hAnsi="Arial" w:cs="Arial"/>
           <w:sz w:val="20"/>
@@ -1646,6 +1690,7 @@
           <w:numId w:val="4"/>
         </w:numPr>
         <w:spacing w:after="0" w:line="240" w:lineRule="auto"/>
+        <w:jc w:val="both"/>
         <w:rPr>
           <w:rFonts w:ascii="Arial" w:eastAsia="Times New Roman" w:hAnsi="Arial" w:cs="Arial"/>
           <w:sz w:val="20"/>
@@ -1669,6 +1714,7 @@
           <w:numId w:val="4"/>
         </w:numPr>
         <w:spacing w:after="0" w:line="240" w:lineRule="auto"/>
+        <w:jc w:val="both"/>
         <w:rPr>
           <w:rFonts w:ascii="Arial" w:eastAsia="Times New Roman" w:hAnsi="Arial" w:cs="Arial"/>
           <w:sz w:val="20"/>
@@ -1692,6 +1738,7 @@
           <w:numId w:val="4"/>
         </w:numPr>
         <w:spacing w:after="0" w:line="240" w:lineRule="auto"/>
+        <w:jc w:val="both"/>
         <w:rPr>
           <w:rFonts w:ascii="Arial" w:eastAsia="Times New Roman" w:hAnsi="Arial" w:cs="Arial"/>
           <w:sz w:val="20"/>
@@ -1715,6 +1762,7 @@
           <w:numId w:val="4"/>
         </w:numPr>
         <w:spacing w:after="0" w:line="240" w:lineRule="auto"/>
+        <w:jc w:val="both"/>
         <w:rPr>
           <w:rFonts w:ascii="Arial" w:eastAsia="Times New Roman" w:hAnsi="Arial" w:cs="Arial"/>
           <w:sz w:val="20"/>
@@ -1736,16 +1784,99 @@
           <w:sz w:val="20"/>
           <w:szCs w:val="20"/>
         </w:rPr>
+        <w:t>DataFrames</w:t>
+      </w:r>
+      <w:proofErr w:type="spellEnd"/>
+      <w:r>
+        <w:rPr>
+          <w:rFonts w:ascii="Arial" w:hAnsi="Arial" w:cs="Arial"/>
+          <w:sz w:val="20"/>
+          <w:szCs w:val="20"/>
+        </w:rPr>
+        <w:t xml:space="preserve"> using the clean address column</w:t>
+      </w:r>
+    </w:p>
+    <w:p>
+      <w:pPr>
+        <w:spacing w:after="0" w:line="240" w:lineRule="auto"/>
+        <w:jc w:val="both"/>
+        <w:rPr>
+          <w:rFonts w:ascii="Arial" w:eastAsia="Times New Roman" w:hAnsi="Arial" w:cs="Arial"/>
+          <w:sz w:val="20"/>
+          <w:szCs w:val="20"/>
+        </w:rPr>
+      </w:pPr>
+    </w:p>
+    <w:p>
+      <w:pPr>
+        <w:jc w:val="both"/>
+      </w:pPr>
+      <w:r>
+        <w:t xml:space="preserve">Load: </w:t>
+      </w:r>
+    </w:p>
+    <w:p>
+      <w:pPr>
+        <w:pStyle w:val="ListParagraph"/>
+        <w:numPr>
+          <w:ilvl w:val="0"/>
+          <w:numId w:val="5"/>
+        </w:numPr>
+        <w:jc w:val="both"/>
+      </w:pPr>
+      <w:r>
+        <w:t>Created SQL connection</w:t>
+      </w:r>
+    </w:p>
+    <w:p>
+      <w:pPr>
+        <w:pStyle w:val="NormalWeb"/>
+        <w:numPr>
+          <w:ilvl w:val="0"/>
+          <w:numId w:val="5"/>
+        </w:numPr>
+        <w:shd w:val="clear" w:color="auto" w:fill="FFFFFF"/>
+        <w:spacing w:before="0" w:beforeAutospacing="0" w:after="150" w:afterAutospacing="0"/>
+        <w:jc w:val="both"/>
+        <w:rPr>
+          <w:rFonts w:ascii="Arial" w:eastAsiaTheme="minorHAnsi" w:hAnsi="Arial" w:cs="Arial"/>
+          <w:sz w:val="20"/>
+          <w:szCs w:val="20"/>
+        </w:rPr>
+      </w:pPr>
+      <w:r>
+        <w:rPr>
+          <w:rFonts w:ascii="Arial" w:hAnsi="Arial" w:cs="Arial"/>
+          <w:sz w:val="20"/>
+          <w:szCs w:val="20"/>
+        </w:rPr>
+        <w:t>Exported to</w:t>
+      </w:r>
+      <w:r>
+        <w:rPr>
+          <w:rFonts w:ascii="Arial" w:hAnsi="Arial" w:cs="Arial"/>
+          <w:sz w:val="20"/>
+          <w:szCs w:val="20"/>
+        </w:rPr>
+        <w:t xml:space="preserve"> MySQL. </w:t>
+      </w:r>
+      <w:r>
+        <w:rPr>
+          <w:rFonts w:ascii="Arial" w:hAnsi="Arial" w:cs="Arial"/>
+          <w:sz w:val="20"/>
+          <w:szCs w:val="20"/>
+        </w:rPr>
+        <w:t xml:space="preserve">Since the final output is a </w:t>
+      </w:r>
+      <w:proofErr w:type="spellStart"/>
+      <w:r>
+        <w:rPr>
+          <w:rFonts w:ascii="Arial" w:hAnsi="Arial" w:cs="Arial"/>
+          <w:sz w:val="20"/>
+          <w:szCs w:val="20"/>
+        </w:rPr>
         <w:t>DataFrame</w:t>
       </w:r>
-      <w:r>
-        <w:rPr>
-          <w:rFonts w:ascii="Arial" w:hAnsi="Arial" w:cs="Arial"/>
-          <w:sz w:val="20"/>
-          <w:szCs w:val="20"/>
-        </w:rPr>
-        <w:t>s</w:t>
-      </w:r>
       <w:proofErr w:type="spellEnd"/>
       <w:r>
         <w:rPr>
@@ -1753,45 +1884,248 @@
           <w:sz w:val="20"/>
           <w:szCs w:val="20"/>
         </w:rPr>
-        <w:t xml:space="preserve"> using the clean address column</w:t>
-      </w:r>
-    </w:p>
-    <w:p>
-      <w:pPr>
-        <w:spacing w:after="0" w:line="240" w:lineRule="auto"/>
-        <w:rPr>
-          <w:rFonts w:ascii="Arial" w:eastAsia="Times New Roman" w:hAnsi="Arial" w:cs="Arial"/>
-          <w:sz w:val="20"/>
-          <w:szCs w:val="20"/>
-        </w:rPr>
-      </w:pPr>
-    </w:p>
-    <w:p>
-      <w:r>
-        <w:t xml:space="preserve">Load: </w:t>
-      </w:r>
-    </w:p>
-    <w:p>
-      <w:r>
-        <w:t xml:space="preserve">Load </w:t>
-      </w:r>
-      <w:r>
-        <w:t>the final database, tables/collections, and why this was chosen.</w:t>
-      </w:r>
-    </w:p>
-    <w:p>
-      <w:r>
-        <w:t>The type of final production database to load the data into (relational or non-relational).</w:t>
-      </w:r>
-    </w:p>
-    <w:p>
-      <w:r>
-        <w:t>The final tables or collections that will be used in the production database.</w:t>
-      </w:r>
-    </w:p>
-    <w:p>
+        <w:t>, we decided to load the data into a relational database</w:t>
+      </w:r>
+      <w:r>
+        <w:rPr>
+          <w:rFonts w:ascii="Arial" w:hAnsi="Arial" w:cs="Arial"/>
+          <w:sz w:val="20"/>
+          <w:szCs w:val="20"/>
+        </w:rPr>
+        <w:t>.</w:t>
+      </w:r>
+      <w:r>
+        <w:rPr>
+          <w:rFonts w:ascii="Arial" w:hAnsi="Arial" w:cs="Arial"/>
+          <w:sz w:val="20"/>
+          <w:szCs w:val="20"/>
+        </w:rPr>
+        <w:t xml:space="preserve"> </w:t>
+      </w:r>
+    </w:p>
+    <w:p>
+      <w:pPr>
+        <w:pStyle w:val="NormalWeb"/>
+        <w:numPr>
+          <w:ilvl w:val="0"/>
+          <w:numId w:val="5"/>
+        </w:numPr>
+        <w:shd w:val="clear" w:color="auto" w:fill="FFFFFF"/>
+        <w:spacing w:before="0" w:beforeAutospacing="0" w:after="150" w:afterAutospacing="0"/>
+        <w:jc w:val="both"/>
+        <w:rPr>
+          <w:rFonts w:ascii="Arial" w:eastAsiaTheme="minorHAnsi" w:hAnsi="Arial" w:cs="Arial"/>
+          <w:sz w:val="20"/>
+          <w:szCs w:val="20"/>
+        </w:rPr>
+      </w:pPr>
+      <w:r>
+        <w:rPr>
+          <w:rFonts w:ascii="Arial" w:hAnsi="Arial" w:cs="Arial"/>
+          <w:sz w:val="20"/>
+          <w:szCs w:val="20"/>
+        </w:rPr>
+        <w:t xml:space="preserve">Final table </w:t>
+      </w:r>
+      <w:r>
+        <w:rPr>
+          <w:rFonts w:ascii="Arial" w:hAnsi="Arial" w:cs="Arial"/>
+          <w:sz w:val="20"/>
+          <w:szCs w:val="20"/>
+        </w:rPr>
+        <w:t xml:space="preserve">to be used in the production database </w:t>
+      </w:r>
+      <w:r>
+        <w:rPr>
+          <w:rFonts w:ascii="Arial" w:hAnsi="Arial" w:cs="Arial"/>
+          <w:sz w:val="20"/>
+          <w:szCs w:val="20"/>
+        </w:rPr>
+        <w:t>has the following columns: Parking ID, Parking Rate, Address, Infraction Description and Set Fine Amount.</w:t>
+      </w:r>
+      <w:r>
+        <w:rPr>
+          <w:rFonts w:ascii="Arial" w:hAnsi="Arial" w:cs="Arial"/>
+          <w:sz w:val="20"/>
+          <w:szCs w:val="20"/>
+        </w:rPr>
+        <w:t xml:space="preserve"> </w:t>
+      </w:r>
+      <w:r>
+        <w:rPr>
+          <w:rFonts w:ascii="Arial" w:hAnsi="Arial" w:cs="Arial"/>
+          <w:sz w:val="20"/>
+          <w:szCs w:val="20"/>
+        </w:rPr>
+        <w:t>Reason why these columns were selected is to determine possible relationship between parking rate vs infractions</w:t>
+      </w:r>
+      <w:r>
+        <w:rPr>
+          <w:rFonts w:ascii="Arial" w:hAnsi="Arial" w:cs="Arial"/>
+          <w:sz w:val="20"/>
+          <w:szCs w:val="20"/>
+        </w:rPr>
+        <w:t>,</w:t>
+      </w:r>
+      <w:r>
+        <w:rPr>
+          <w:rFonts w:ascii="Arial" w:hAnsi="Arial" w:cs="Arial"/>
+          <w:sz w:val="20"/>
+          <w:szCs w:val="20"/>
+        </w:rPr>
+        <w:t xml:space="preserve"> and</w:t>
+      </w:r>
+      <w:r>
+        <w:rPr>
+          <w:rFonts w:ascii="Arial" w:hAnsi="Arial" w:cs="Arial"/>
+          <w:sz w:val="20"/>
+          <w:szCs w:val="20"/>
+        </w:rPr>
+        <w:t xml:space="preserve"> parking rate vs set fine amount. Other analysis that can be done </w:t>
+      </w:r>
+      <w:r>
+        <w:rPr>
+          <w:rFonts w:ascii="Arial" w:hAnsi="Arial" w:cs="Arial"/>
+          <w:sz w:val="20"/>
+          <w:szCs w:val="20"/>
+        </w:rPr>
+        <w:t>could be: Which location has the highest infraction</w:t>
+      </w:r>
+      <w:r>
+        <w:rPr>
+          <w:rFonts w:ascii="Arial" w:hAnsi="Arial" w:cs="Arial"/>
+          <w:sz w:val="20"/>
+          <w:szCs w:val="20"/>
+        </w:rPr>
+        <w:t>?</w:t>
+      </w:r>
+      <w:r>
+        <w:rPr>
+          <w:rFonts w:ascii="Arial" w:hAnsi="Arial" w:cs="Arial"/>
+          <w:sz w:val="20"/>
+          <w:szCs w:val="20"/>
+        </w:rPr>
+        <w:t xml:space="preserve"> </w:t>
+      </w:r>
+      <w:r>
+        <w:rPr>
+          <w:rFonts w:ascii="Arial" w:hAnsi="Arial" w:cs="Arial"/>
+          <w:sz w:val="20"/>
+          <w:szCs w:val="20"/>
+        </w:rPr>
+        <w:t>W</w:t>
+      </w:r>
+      <w:r>
+        <w:rPr>
+          <w:rFonts w:ascii="Arial" w:hAnsi="Arial" w:cs="Arial"/>
+          <w:sz w:val="20"/>
+          <w:szCs w:val="20"/>
+        </w:rPr>
+        <w:t>hat infraction is the most common</w:t>
+      </w:r>
+      <w:r>
+        <w:rPr>
+          <w:rFonts w:ascii="Arial" w:hAnsi="Arial" w:cs="Arial"/>
+          <w:sz w:val="20"/>
+          <w:szCs w:val="20"/>
+        </w:rPr>
+        <w:t>?</w:t>
+      </w:r>
+      <w:r>
+        <w:rPr>
+          <w:rFonts w:ascii="Arial" w:hAnsi="Arial" w:cs="Arial"/>
+          <w:sz w:val="20"/>
+          <w:szCs w:val="20"/>
+        </w:rPr>
+        <w:t xml:space="preserve"> </w:t>
+      </w:r>
+      <w:r>
+        <w:rPr>
+          <w:rFonts w:ascii="Arial" w:hAnsi="Arial" w:cs="Arial"/>
+          <w:sz w:val="20"/>
+          <w:szCs w:val="20"/>
+        </w:rPr>
+        <w:t>D</w:t>
+      </w:r>
+      <w:r>
+        <w:rPr>
+          <w:rFonts w:ascii="Arial" w:hAnsi="Arial" w:cs="Arial"/>
+          <w:sz w:val="20"/>
+          <w:szCs w:val="20"/>
+        </w:rPr>
+        <w:t xml:space="preserve">oes </w:t>
+      </w:r>
+      <w:r>
+        <w:rPr>
+          <w:rFonts w:ascii="Arial" w:hAnsi="Arial" w:cs="Arial"/>
+          <w:sz w:val="20"/>
+          <w:szCs w:val="20"/>
+        </w:rPr>
+        <w:t xml:space="preserve">high parking rate </w:t>
+      </w:r>
+      <w:proofErr w:type="gramStart"/>
+      <w:r>
+        <w:rPr>
+          <w:rFonts w:ascii="Arial" w:hAnsi="Arial" w:cs="Arial"/>
+          <w:sz w:val="20"/>
+          <w:szCs w:val="20"/>
+        </w:rPr>
+        <w:t>causing</w:t>
+      </w:r>
+      <w:proofErr w:type="gramEnd"/>
+      <w:r>
+        <w:rPr>
+          <w:rFonts w:ascii="Arial" w:hAnsi="Arial" w:cs="Arial"/>
+          <w:sz w:val="20"/>
+          <w:szCs w:val="20"/>
+        </w:rPr>
+        <w:t xml:space="preserve"> infractions? Does high fine prevent infra</w:t>
+      </w:r>
+      <w:r>
+        <w:rPr>
+          <w:rFonts w:ascii="Arial" w:hAnsi="Arial" w:cs="Arial"/>
+          <w:sz w:val="20"/>
+          <w:szCs w:val="20"/>
+        </w:rPr>
+        <w:t>c</w:t>
+      </w:r>
+      <w:r>
+        <w:rPr>
+          <w:rFonts w:ascii="Arial" w:hAnsi="Arial" w:cs="Arial"/>
+          <w:sz w:val="20"/>
+          <w:szCs w:val="20"/>
+        </w:rPr>
+        <w:t>t</w:t>
+      </w:r>
       <w:bookmarkStart w:id="0" w:name="_GoBack"/>
       <w:bookmarkEnd w:id="0"/>
+      <w:r>
+        <w:rPr>
+          <w:rFonts w:ascii="Arial" w:hAnsi="Arial" w:cs="Arial"/>
+          <w:sz w:val="20"/>
+          <w:szCs w:val="20"/>
+        </w:rPr>
+        <w:t>ion?</w:t>
+      </w:r>
+    </w:p>
+    <w:p>
+      <w:pPr>
+        <w:pStyle w:val="NormalWeb"/>
+        <w:shd w:val="clear" w:color="auto" w:fill="FFFFFF"/>
+        <w:spacing w:before="0" w:beforeAutospacing="0" w:after="150" w:afterAutospacing="0"/>
+        <w:ind w:left="720"/>
+        <w:jc w:val="both"/>
+        <w:rPr>
+          <w:rFonts w:ascii="Arial" w:eastAsiaTheme="minorHAnsi" w:hAnsi="Arial" w:cs="Arial"/>
+          <w:sz w:val="20"/>
+          <w:szCs w:val="20"/>
+        </w:rPr>
+      </w:pPr>
+    </w:p>
+    <w:p>
+      <w:pPr>
+        <w:jc w:val="both"/>
+      </w:pPr>
     </w:p>
     <w:sectPr>
       <w:pgSz w:w="12240" w:h="15840"/>
@@ -1984,6 +2318,95 @@
     </w:lvl>
   </w:abstractNum>
   <w:abstractNum w:abstractNumId="2" w15:restartNumberingAfterBreak="0">
+    <w:nsid w:val="343F1E55"/>
+    <w:multiLevelType w:val="hybridMultilevel"/>
+    <w:tmpl w:val="3E966C9E"/>
+    <w:lvl w:ilvl="0" w:tplc="04090011">
+      <w:start w:val="1"/>
+      <w:numFmt w:val="decimal"/>
+      <w:lvlText w:val="%1)"/>
+      <w:lvlJc w:val="left"/>
+      <w:pPr>
+        <w:ind w:left="720" w:hanging="360"/>
+      </w:pPr>
+      <w:rPr>
+        <w:rFonts w:hint="default"/>
+      </w:rPr>
+    </w:lvl>
+    <w:lvl w:ilvl="1" w:tplc="04090019" w:tentative="1">
+      <w:start w:val="1"/>
+      <w:numFmt w:val="lowerLetter"/>
+      <w:lvlText w:val="%2."/>
+      <w:lvlJc w:val="left"/>
+      <w:pPr>
+        <w:ind w:left="1440" w:hanging="360"/>
+      </w:pPr>
+    </w:lvl>
+    <w:lvl w:ilvl="2" w:tplc="0409001B" w:tentative="1">
+      <w:start w:val="1"/>
+      <w:numFmt w:val="lowerRoman"/>
+      <w:lvlText w:val="%3."/>
+      <w:lvlJc w:val="right"/>
+      <w:pPr>
+        <w:ind w:left="2160" w:hanging="180"/>
+      </w:pPr>
+    </w:lvl>
+    <w:lvl w:ilvl="3" w:tplc="0409000F" w:tentative="1">
+      <w:start w:val="1"/>
+      <w:numFmt w:val="decimal"/>
+      <w:lvlText w:val="%4."/>
+      <w:lvlJc w:val="left"/>
+      <w:pPr>
+        <w:ind w:left="2880" w:hanging="360"/>
+      </w:pPr>
+    </w:lvl>
+    <w:lvl w:ilvl="4" w:tplc="04090019" w:tentative="1">
+      <w:start w:val="1"/>
+      <w:numFmt w:val="lowerLetter"/>
+      <w:lvlText w:val="%5."/>
+      <w:lvlJc w:val="left"/>
+      <w:pPr>
+        <w:ind w:left="3600" w:hanging="360"/>
+      </w:pPr>
+    </w:lvl>
+    <w:lvl w:ilvl="5" w:tplc="0409001B" w:tentative="1">
+      <w:start w:val="1"/>
+      <w:numFmt w:val="lowerRoman"/>
+      <w:lvlText w:val="%6."/>
+      <w:lvlJc w:val="right"/>
+      <w:pPr>
+        <w:ind w:left="4320" w:hanging="180"/>
+      </w:pPr>
+    </w:lvl>
+    <w:lvl w:ilvl="6" w:tplc="0409000F" w:tentative="1">
+      <w:start w:val="1"/>
+      <w:numFmt w:val="decimal"/>
+      <w:lvlText w:val="%7."/>
+      <w:lvlJc w:val="left"/>
+      <w:pPr>
+        <w:ind w:left="5040" w:hanging="360"/>
+      </w:pPr>
+    </w:lvl>
+    <w:lvl w:ilvl="7" w:tplc="04090019" w:tentative="1">
+      <w:start w:val="1"/>
+      <w:numFmt w:val="lowerLetter"/>
+      <w:lvlText w:val="%8."/>
+      <w:lvlJc w:val="left"/>
+      <w:pPr>
+        <w:ind w:left="5760" w:hanging="360"/>
+      </w:pPr>
+    </w:lvl>
+    <w:lvl w:ilvl="8" w:tplc="0409001B" w:tentative="1">
+      <w:start w:val="1"/>
+      <w:numFmt w:val="lowerRoman"/>
+      <w:lvlText w:val="%9."/>
+      <w:lvlJc w:val="right"/>
+      <w:pPr>
+        <w:ind w:left="6480" w:hanging="180"/>
+      </w:pPr>
+    </w:lvl>
+  </w:abstractNum>
+  <w:abstractNum w:abstractNumId="3" w15:restartNumberingAfterBreak="0">
     <w:nsid w:val="371A1B8D"/>
     <w:multiLevelType w:val="hybridMultilevel"/>
     <w:tmpl w:val="A4BE982E"/>
@@ -2072,7 +2495,7 @@
       </w:pPr>
     </w:lvl>
   </w:abstractNum>
-  <w:abstractNum w:abstractNumId="3" w15:restartNumberingAfterBreak="0">
+  <w:abstractNum w:abstractNumId="4" w15:restartNumberingAfterBreak="0">
     <w:nsid w:val="47567B5E"/>
     <w:multiLevelType w:val="hybridMultilevel"/>
     <w:tmpl w:val="C5A03466"/>
@@ -2162,7 +2585,7 @@
     </w:lvl>
   </w:abstractNum>
   <w:num w:numId="1">
-    <w:abstractNumId w:val="2"/>
+    <w:abstractNumId w:val="3"/>
   </w:num>
   <w:num w:numId="2">
     <w:abstractNumId w:val="0"/>
@@ -2171,7 +2594,10 @@
     <w:abstractNumId w:val="1"/>
   </w:num>
   <w:num w:numId="4">
-    <w:abstractNumId w:val="3"/>
+    <w:abstractNumId w:val="4"/>
+  </w:num>
+  <w:num w:numId="5">
+    <w:abstractNumId w:val="2"/>
   </w:num>
 </w:numbering>
 </file>
@@ -2299,6 +2725,7 @@
     <w:lsdException w:name="HTML Sample" w:semiHidden="1" w:unhideWhenUsed="1"/>
     <w:lsdException w:name="HTML Typewriter" w:semiHidden="1" w:unhideWhenUsed="1"/>
     <w:lsdException w:name="HTML Variable" w:semiHidden="1" w:unhideWhenUsed="1"/>
+    <w:lsdException w:name="Normal Table" w:semiHidden="1" w:unhideWhenUsed="1"/>
     <w:lsdException w:name="annotation subject" w:semiHidden="1" w:unhideWhenUsed="1"/>
     <w:lsdException w:name="No List" w:semiHidden="1" w:unhideWhenUsed="1"/>
     <w:lsdException w:name="Outline List 1" w:semiHidden="1" w:unhideWhenUsed="1"/>
@@ -2345,8 +2772,10 @@
     <w:lsdException w:name="Table Subtle 2" w:semiHidden="1" w:unhideWhenUsed="1"/>
     <w:lsdException w:name="Table Web 1" w:semiHidden="1" w:unhideWhenUsed="1"/>
     <w:lsdException w:name="Table Web 2" w:semiHidden="1" w:unhideWhenUsed="1"/>
+    <w:lsdException w:name="Table Web 3" w:semiHidden="1" w:unhideWhenUsed="1"/>
     <w:lsdException w:name="Balloon Text" w:semiHidden="1" w:unhideWhenUsed="1"/>
     <w:lsdException w:name="Table Grid" w:uiPriority="39"/>
+    <w:lsdException w:name="Table Theme" w:semiHidden="1" w:unhideWhenUsed="1"/>
     <w:lsdException w:name="Placeholder Text" w:semiHidden="1"/>
     <w:lsdException w:name="No Spacing" w:uiPriority="1" w:qFormat="1"/>
     <w:lsdException w:name="Light Shading" w:uiPriority="60"/>
@@ -2711,6 +3140,55 @@
     <w:basedOn w:val="DefaultParagraphFont"/>
     <w:rsid w:val="001A3AF5"/>
   </w:style>
+  <w:style w:type="paragraph" w:styleId="IntenseQuote">
+    <w:name w:val="Intense Quote"/>
+    <w:basedOn w:val="Normal"/>
+    <w:next w:val="Normal"/>
+    <w:link w:val="IntenseQuoteChar"/>
+    <w:uiPriority w:val="30"/>
+    <w:qFormat/>
+    <w:rsid w:val="00052114"/>
+    <w:pPr>
+      <w:pBdr>
+        <w:top w:val="single" w:sz="4" w:space="10" w:color="4472C4" w:themeColor="accent1"/>
+        <w:bottom w:val="single" w:sz="4" w:space="10" w:color="4472C4" w:themeColor="accent1"/>
+      </w:pBdr>
+      <w:spacing w:before="360" w:after="360"/>
+      <w:ind w:left="864" w:right="864"/>
+      <w:jc w:val="center"/>
+    </w:pPr>
+    <w:rPr>
+      <w:i/>
+      <w:iCs/>
+      <w:color w:val="4472C4" w:themeColor="accent1"/>
+    </w:rPr>
+  </w:style>
+  <w:style w:type="character" w:customStyle="1" w:styleId="IntenseQuoteChar">
+    <w:name w:val="Intense Quote Char"/>
+    <w:basedOn w:val="DefaultParagraphFont"/>
+    <w:link w:val="IntenseQuote"/>
+    <w:uiPriority w:val="30"/>
+    <w:rsid w:val="00052114"/>
+    <w:rPr>
+      <w:i/>
+      <w:iCs/>
+      <w:color w:val="4472C4" w:themeColor="accent1"/>
+    </w:rPr>
+  </w:style>
+  <w:style w:type="character" w:styleId="BookTitle">
+    <w:name w:val="Book Title"/>
+    <w:basedOn w:val="DefaultParagraphFont"/>
+    <w:uiPriority w:val="33"/>
+    <w:qFormat/>
+    <w:rsid w:val="00052114"/>
+    <w:rPr>
+      <w:b/>
+      <w:bCs/>
+      <w:i/>
+      <w:iCs/>
+      <w:spacing w:val="5"/>
+    </w:rPr>
+  </w:style>
 </w:styles>
 </file>
 

</xml_diff>